<commit_message>
more bins for histogram
</commit_message>
<xml_diff>
--- a/resume.docx
+++ b/resume.docx
@@ -1199,7 +1199,7 @@
                 <w:szCs w:val="22"/>
                 <w:rtl w:val="0"/>
               </w:rPr>
-              <w:t xml:space="preserve">Prototyped a data visualization of complex academic data and helped lead a study to improve the visualization</w:t>
+              <w:t xml:space="preserve">Tasked with creating visualizations to communicate convoluted data science from the academic analytics team</w:t>
             </w:r>
           </w:p>
           <w:p>
@@ -1450,7 +1450,7 @@
                       <w:szCs w:val="22"/>
                       <w:rtl w:val="0"/>
                     </w:rPr>
-                    <w:t xml:space="preserve">Worked in the Microsoft CRM environment to manage data clarity and cleanliness</w:t>
+                    <w:t xml:space="preserve">Worked in Microsoft CRM environment to manage data clarity and cleanliness</w:t>
                   </w:r>
                 </w:p>
                 <w:p>
@@ -1475,7 +1475,7 @@
                       <w:szCs w:val="22"/>
                       <w:rtl w:val="0"/>
                     </w:rPr>
-                    <w:t xml:space="preserve">Computed projections using machine learning models on various kinds of data in Finance, Business Operations, etc…</w:t>
+                    <w:t xml:space="preserve">Computed projections using machine learning models on various kinds of data in Finance, Business Operations, Ticketing, Merchandising, etc…</w:t>
                   </w:r>
                 </w:p>
               </w:tc>
@@ -1688,12 +1688,12 @@
                   <wp:extent cx="642938" cy="439341"/>
                   <wp:effectExtent b="12700" l="12700" r="12700" t="12700"/>
                   <wp:wrapSquare wrapText="bothSides" distB="57150" distT="57150" distL="57150" distR="57150"/>
-                  <wp:docPr id="1" name="image2.png"/>
+                  <wp:docPr id="1" name="image3.png"/>
                   <a:graphic>
                     <a:graphicData uri="http://schemas.openxmlformats.org/drawingml/2006/picture">
                       <pic:pic>
                         <pic:nvPicPr>
-                          <pic:cNvPr id="0" name="image2.png"/>
+                          <pic:cNvPr id="0" name="image3.png"/>
                           <pic:cNvPicPr preferRelativeResize="0"/>
                         </pic:nvPicPr>
                         <pic:blipFill>
@@ -1866,12 +1866,12 @@
                   <wp:extent cx="640080" cy="353076"/>
                   <wp:effectExtent b="12700" l="12700" r="12700" t="12700"/>
                   <wp:wrapSquare wrapText="bothSides" distB="114300" distT="114300" distL="114300" distR="114300"/>
-                  <wp:docPr id="2" name="image3.png"/>
+                  <wp:docPr id="2" name="image1.png"/>
                   <a:graphic>
                     <a:graphicData uri="http://schemas.openxmlformats.org/drawingml/2006/picture">
                       <pic:pic>
                         <pic:nvPicPr>
-                          <pic:cNvPr id="0" name="image3.png"/>
+                          <pic:cNvPr id="0" name="image1.png"/>
                           <pic:cNvPicPr preferRelativeResize="0"/>
                         </pic:nvPicPr>
                         <pic:blipFill>
@@ -2275,12 +2275,12 @@
                 <wp:inline distB="114300" distT="114300" distL="114300" distR="114300">
                   <wp:extent cx="182880" cy="146304"/>
                   <wp:effectExtent b="0" l="0" r="0" t="0"/>
-                  <wp:docPr id="3" name="image1.png"/>
+                  <wp:docPr id="3" name="image2.png"/>
                   <a:graphic>
                     <a:graphicData uri="http://schemas.openxmlformats.org/drawingml/2006/picture">
                       <pic:pic>
                         <pic:nvPicPr>
-                          <pic:cNvPr id="0" name="image1.png"/>
+                          <pic:cNvPr id="0" name="image2.png"/>
                           <pic:cNvPicPr preferRelativeResize="0"/>
                         </pic:nvPicPr>
                         <pic:blipFill>
@@ -3966,8 +3966,8 @@
 </file>
 
 <file path=customXML/item1.xml><?xml version="1.0" encoding="utf-8"?>
-<go:gDocsCustomXmlDataStorage xmlns:go="http://customooxmlschemas.google.com/" xmlns:r="http://schemas.openxmlformats.org/officeDocument/2006/relationships">
-  <go:docsCustomData xmlns:go="http://customooxmlschemas.google.com/" roundtripDataSignature="AMtx7mhxgpzMjOrcGHKRryowOwhOtLSAaw==">AMUW2mWUfsxd8amJ/DEK6YwAW9Sn3etDuaqrld992VBYICFd0y5Xvpadmff6YXer1VkjGBYausnZRFunXThxYdisXquoAxnk9cn2MeHeTi4z2JyAPes98po=</go:docsCustomData>
+<go:gDocsCustomXmlDataStorage xmlns:go="http://customooxmlschemas.google.com/" xmlns:r="http://schemas.openxmlformats.org/officeDocument/2006/relationships" uri="GoogleDocsCustomDataVersion1">
+  <go:docsCustomData xmlns:go="http://customooxmlschemas.google.com/" roundtripDataSignature="AMtx7mhxgpzMjOrcGHKRryowOwhOtLSAaw==">AMUW2mXzXwAlvjkKsG8HzkotAQIWjVK0tyPXGbUx5br5P5Nx+Kiuk11Sy76fwnxL6OnzYrQdwPYsb7coyAn0fT/3sqgqQtESpGqOY5uv++XtiG6Rkno/WJk=</go:docsCustomData>
 </go:gDocsCustomXmlDataStorage>
 </file>
 

</xml_diff>